<commit_message>
updated login in Martins list
</commit_message>
<xml_diff>
--- a/ETL-current/PROJECT ETL/ETL-Final-Report.docx
+++ b/ETL-current/PROJECT ETL/ETL-Final-Report.docx
@@ -48,7 +48,15 @@
         <w:pStyle w:val="Heading3"/>
       </w:pPr>
       <w:r>
-        <w:t>Group Members: Zach Elson, Martin Wherli, Katherine Sullivan</w:t>
+        <w:t xml:space="preserve">Group Members: Zach Elson, Martin </w:t>
+      </w:r>
+      <w:proofErr w:type="spellStart"/>
+      <w:r>
+        <w:t>Wherli</w:t>
+      </w:r>
+      <w:proofErr w:type="spellEnd"/>
+      <w:r>
+        <w:t>, Katherine Sullivan</w:t>
       </w:r>
     </w:p>
     <w:p/>
@@ -78,7 +86,7 @@
       <w:r>
         <w:t>(</w:t>
       </w:r>
-      <w:hyperlink r:id="rId4" w:history="1">
+      <w:hyperlink r:id="rId5" w:history="1">
         <w:r>
           <w:rPr>
             <w:rStyle w:val="Hyperlink"/>
@@ -95,7 +103,7 @@
       <w:r>
         <w:t xml:space="preserve"> (</w:t>
       </w:r>
-      <w:hyperlink r:id="rId5" w:history="1">
+      <w:hyperlink r:id="rId6" w:history="1">
         <w:r>
           <w:rPr>
             <w:rStyle w:val="Hyperlink"/>
@@ -122,15 +130,9 @@
         <w:t>G</w:t>
       </w:r>
       <w:r>
-        <w:t xml:space="preserve">eocode API </w:t>
-      </w:r>
-      <w:r>
-        <w:t>platform</w:t>
-      </w:r>
-      <w:r>
-        <w:t xml:space="preserve"> (</w:t>
-      </w:r>
-      <w:hyperlink r:id="rId6" w:history="1">
+        <w:t>eocode API platform (</w:t>
+      </w:r>
+      <w:hyperlink r:id="rId7" w:history="1">
         <w:r>
           <w:rPr>
             <w:rStyle w:val="Hyperlink"/>
@@ -159,7 +161,7 @@
       <w:r>
         <w:t>lace API platform (</w:t>
       </w:r>
-      <w:hyperlink r:id="rId7" w:history="1">
+      <w:hyperlink r:id="rId8" w:history="1">
         <w:r>
           <w:rPr>
             <w:rStyle w:val="Hyperlink"/>
@@ -211,42 +213,186 @@
           <w:i/>
           <w:iCs/>
         </w:rPr>
-        <w:t>Transfo</w:t>
+        <w:t>Transforming</w:t>
+      </w:r>
+      <w:r>
+        <w:t xml:space="preserve"> </w:t>
+      </w:r>
+      <w:r>
+        <w:t>–</w:t>
+      </w:r>
+      <w:r>
+        <w:t xml:space="preserve"> </w:t>
+      </w:r>
+      <w:r>
+        <w:t>Initially, we c</w:t>
+      </w:r>
+      <w:r>
+        <w:t>ombined 16 CSV files into one larger dataset</w:t>
+      </w:r>
+      <w:r>
+        <w:t xml:space="preserve"> “all_wines4.csv”.</w:t>
+      </w:r>
+      <w:r>
+        <w:t xml:space="preserve">  </w:t>
+      </w:r>
+      <w:r>
+        <w:br/>
+      </w:r>
+      <w:r>
+        <w:br/>
       </w:r>
       <w:r>
         <w:rPr>
           <w:i/>
           <w:iCs/>
         </w:rPr>
-        <w:t>rm</w:t>
+        <w:t>Cleaning</w:t>
+      </w:r>
+      <w:r>
+        <w:t xml:space="preserve"> </w:t>
+      </w:r>
+      <w:r>
+        <w:t>–</w:t>
+      </w:r>
+      <w:r>
+        <w:t xml:space="preserve"> </w:t>
+      </w:r>
+      <w:r>
+        <w:t>Each of the 16 CSV files required UTF-8 encoding during the building of the larger dataset.  The only other cleaning required at t</w:t>
+      </w:r>
+      <w:r>
+        <w:t xml:space="preserve">his point was to add an </w:t>
+      </w:r>
+      <w:r>
+        <w:t>index to the combined wine dataset</w:t>
+      </w:r>
+      <w:r>
+        <w:t>.</w:t>
+      </w:r>
+    </w:p>
+    <w:p>
+      <w:r>
+        <w:rPr>
+          <w:rStyle w:val="Heading4Char"/>
+        </w:rPr>
+        <w:t xml:space="preserve">Step 2: Create </w:t>
+      </w:r>
+      <w:r>
+        <w:rPr>
+          <w:rStyle w:val="Heading4Char"/>
+        </w:rPr>
+        <w:t>and Clean</w:t>
+      </w:r>
+      <w:r>
+        <w:rPr>
+          <w:rStyle w:val="Heading4Char"/>
+        </w:rPr>
+        <w:t xml:space="preserve"> SQL</w:t>
+      </w:r>
+      <w:r>
+        <w:rPr>
+          <w:rStyle w:val="Heading4Char"/>
+        </w:rPr>
+        <w:t xml:space="preserve"> </w:t>
+      </w:r>
+      <w:r>
+        <w:rPr>
+          <w:rStyle w:val="Heading4Char"/>
+        </w:rPr>
+        <w:t xml:space="preserve">Wine Database, Tables and Queries in </w:t>
+      </w:r>
+      <w:proofErr w:type="spellStart"/>
+      <w:r>
+        <w:rPr>
+          <w:rStyle w:val="Heading4Char"/>
+        </w:rPr>
+        <w:t>PostGres</w:t>
+      </w:r>
+      <w:proofErr w:type="spellEnd"/>
+      <w:r>
+        <w:rPr>
+          <w:rStyle w:val="Heading4Char"/>
+        </w:rPr>
+        <w:t xml:space="preserve"> </w:t>
+      </w:r>
+      <w:proofErr w:type="spellStart"/>
+      <w:r>
+        <w:rPr>
+          <w:rStyle w:val="Heading4Char"/>
+        </w:rPr>
+        <w:t>PGAdmin</w:t>
+      </w:r>
+      <w:proofErr w:type="spellEnd"/>
+      <w:r>
+        <w:br/>
       </w:r>
       <w:r>
         <w:rPr>
           <w:i/>
           <w:iCs/>
         </w:rPr>
-        <w:t>ing</w:t>
-      </w:r>
+        <w:t>Transforming</w:t>
+      </w:r>
+      <w:r>
+        <w:t xml:space="preserve"> – </w:t>
+      </w:r>
+      <w:r>
+        <w:t xml:space="preserve">With </w:t>
+      </w:r>
+      <w:proofErr w:type="spellStart"/>
+      <w:r>
+        <w:t>PostGres</w:t>
+      </w:r>
+      <w:proofErr w:type="spellEnd"/>
       <w:r>
         <w:t xml:space="preserve"> </w:t>
       </w:r>
-      <w:r>
-        <w:t>–</w:t>
-      </w:r>
-      <w:r>
-        <w:t xml:space="preserve"> </w:t>
-      </w:r>
-      <w:r>
-        <w:t>Initially, we c</w:t>
-      </w:r>
-      <w:r>
-        <w:t>ombined 16 CSV files into one larger dataset</w:t>
-      </w:r>
-      <w:r>
-        <w:t xml:space="preserve"> “all_wines4.csv”.</w:t>
-      </w:r>
-      <w:r>
-        <w:t xml:space="preserve">  </w:t>
+      <w:proofErr w:type="spellStart"/>
+      <w:r>
+        <w:t>PGAdmin</w:t>
+      </w:r>
+      <w:proofErr w:type="spellEnd"/>
+      <w:r>
+        <w:t xml:space="preserve"> we created an</w:t>
+      </w:r>
+      <w:r>
+        <w:t xml:space="preserve"> “</w:t>
+      </w:r>
+      <w:proofErr w:type="spellStart"/>
+      <w:r>
+        <w:t>all_wines</w:t>
+      </w:r>
+      <w:proofErr w:type="spellEnd"/>
+      <w:r>
+        <w:t>” table</w:t>
+      </w:r>
+      <w:r>
+        <w:t xml:space="preserve"> and imported data from “all_wines4.csv”.  We then created a </w:t>
+      </w:r>
+      <w:r>
+        <w:t>query for wines with rat</w:t>
+      </w:r>
+      <w:r>
+        <w:t xml:space="preserve">ed 95 with a price of $30 or less. </w:t>
+      </w:r>
+      <w:r>
+        <w:t xml:space="preserve"> Lastly, these results were exported</w:t>
+      </w:r>
+      <w:r>
+        <w:t xml:space="preserve"> to</w:t>
+      </w:r>
+      <w:r>
+        <w:t xml:space="preserve"> the</w:t>
+      </w:r>
+      <w:r>
+        <w:t xml:space="preserve"> CSV </w:t>
+      </w:r>
+      <w:r>
+        <w:t xml:space="preserve">file </w:t>
+      </w:r>
+      <w:r>
+        <w:t>“thirty_dollars.csv”.</w:t>
       </w:r>
       <w:r>
         <w:br/>
@@ -262,25 +408,30 @@
         <w:t>Cleaning</w:t>
       </w:r>
       <w:r>
-        <w:t xml:space="preserve"> </w:t>
-      </w:r>
-      <w:r>
-        <w:t>–</w:t>
-      </w:r>
-      <w:r>
-        <w:t xml:space="preserve"> </w:t>
-      </w:r>
-      <w:r>
-        <w:t>Each of the 16 CSV files required UTF-8 encoding during the building of the larger dataset.  The only other cleaning required at t</w:t>
-      </w:r>
-      <w:r>
-        <w:t xml:space="preserve">his point was to add an </w:t>
-      </w:r>
-      <w:r>
-        <w:t>index to the combined wine dataset</w:t>
-      </w:r>
-      <w:r>
-        <w:t>.</w:t>
+        <w:t xml:space="preserve"> – </w:t>
+      </w:r>
+      <w:r>
+        <w:t>S</w:t>
+      </w:r>
+      <w:r>
+        <w:t xml:space="preserve">everal cells within the large wine CSV ended with single quotes.  This is the default escape character in </w:t>
+      </w:r>
+      <w:proofErr w:type="spellStart"/>
+      <w:r>
+        <w:t>PGAdmin</w:t>
+      </w:r>
+      <w:proofErr w:type="spellEnd"/>
+      <w:r>
+        <w:t xml:space="preserve">.  Once </w:t>
+      </w:r>
+      <w:r>
+        <w:t xml:space="preserve">escape character </w:t>
+      </w:r>
+      <w:r>
+        <w:t>was set to “\” these cells stopped erroring out</w:t>
+      </w:r>
+      <w:r>
+        <w:t xml:space="preserve"> and the table was populated from the “all_wines4.csv” file.</w:t>
       </w:r>
     </w:p>
     <w:p>
@@ -288,31 +439,13 @@
         <w:rPr>
           <w:rStyle w:val="Heading4Char"/>
         </w:rPr>
-        <w:t xml:space="preserve">Step 2: Create </w:t>
+        <w:t>Step 3:</w:t>
       </w:r>
       <w:r>
         <w:rPr>
           <w:rStyle w:val="Heading4Char"/>
         </w:rPr>
-        <w:t>and Clean</w:t>
-      </w:r>
-      <w:r>
-        <w:rPr>
-          <w:rStyle w:val="Heading4Char"/>
-        </w:rPr>
-        <w:t xml:space="preserve"> SQL</w:t>
-      </w:r>
-      <w:r>
-        <w:rPr>
-          <w:rStyle w:val="Heading4Char"/>
-        </w:rPr>
-        <w:t xml:space="preserve"> </w:t>
-      </w:r>
-      <w:r>
-        <w:rPr>
-          <w:rStyle w:val="Heading4Char"/>
-        </w:rPr>
-        <w:t>Wine Database, Tables and Queries in PostGres PGAdmin</w:t>
+        <w:t xml:space="preserve"> Build and Clean Dataset of Hotels and Restaurants in Proximity to Wineries</w:t>
       </w:r>
       <w:r>
         <w:br/>
@@ -325,47 +458,19 @@
         <w:t>Transforming</w:t>
       </w:r>
       <w:r>
-        <w:t xml:space="preserve"> – </w:t>
-      </w:r>
-      <w:r>
-        <w:t>With PostGres PGAdmin we created an</w:t>
-      </w:r>
-      <w:r>
-        <w:t xml:space="preserve"> “all_wines” table</w:t>
-      </w:r>
-      <w:r>
-        <w:t xml:space="preserve"> and imported data from “all_wines4.csv”.  We then created a </w:t>
-      </w:r>
-      <w:r>
-        <w:t>query for wines with rat</w:t>
-      </w:r>
-      <w:r>
-        <w:t xml:space="preserve">ed 95 with a price of $30 or less. </w:t>
-      </w:r>
-      <w:r>
-        <w:t xml:space="preserve"> Lastly, these results were exported</w:t>
-      </w:r>
-      <w:r>
-        <w:t xml:space="preserve"> to</w:t>
-      </w:r>
-      <w:r>
-        <w:t xml:space="preserve"> the</w:t>
-      </w:r>
-      <w:r>
-        <w:t xml:space="preserve"> CSV </w:t>
-      </w:r>
-      <w:r>
-        <w:t xml:space="preserve">file </w:t>
-      </w:r>
-      <w:r>
-        <w:t>“thirty_dollars.csv”.</w:t>
-      </w:r>
-      <w:r>
-        <w:br/>
-      </w:r>
-      <w:r>
-        <w:br/>
-      </w:r>
+        <w:t xml:space="preserve"> </w:t>
+      </w:r>
+      <w:r>
+        <w:t>–</w:t>
+      </w:r>
+      <w:r>
+        <w:t xml:space="preserve"> </w:t>
+      </w:r>
+      <w:r>
+        <w:t xml:space="preserve">Datasets of hotels and restaurants nearest to each winery were built using the results from the Google API data extractions.  </w:t>
+      </w:r>
+    </w:p>
+    <w:p>
       <w:r>
         <w:rPr>
           <w:i/>
@@ -374,81 +479,6 @@
         <w:t>Cleaning</w:t>
       </w:r>
       <w:r>
-        <w:t xml:space="preserve"> – </w:t>
-      </w:r>
-      <w:r>
-        <w:t>S</w:t>
-      </w:r>
-      <w:r>
-        <w:t xml:space="preserve">everal cells within the large wine CSV ended with single quotes.  This is the default escape character in PGAdmin.  Once </w:t>
-      </w:r>
-      <w:r>
-        <w:t xml:space="preserve">escape character </w:t>
-      </w:r>
-      <w:r>
-        <w:t>was set to “\” these cells stopped erroring out</w:t>
-      </w:r>
-      <w:r>
-        <w:t xml:space="preserve"> and the table was populated from the “all_wines4.csv” file.</w:t>
-      </w:r>
-    </w:p>
-    <w:p>
-      <w:r>
-        <w:rPr>
-          <w:rStyle w:val="Heading4Char"/>
-        </w:rPr>
-        <w:t>Step 3:</w:t>
-      </w:r>
-      <w:r>
-        <w:rPr>
-          <w:rStyle w:val="Heading4Char"/>
-        </w:rPr>
-        <w:t xml:space="preserve"> Build </w:t>
-      </w:r>
-      <w:r>
-        <w:rPr>
-          <w:rStyle w:val="Heading4Char"/>
-        </w:rPr>
-        <w:t>and Clean</w:t>
-      </w:r>
-      <w:r>
-        <w:rPr>
-          <w:rStyle w:val="Heading4Char"/>
-        </w:rPr>
-        <w:t xml:space="preserve"> Dataset of Hotels and Restaurants in Proximity to Wineries</w:t>
-      </w:r>
-      <w:r>
-        <w:br/>
-      </w:r>
-      <w:r>
-        <w:rPr>
-          <w:i/>
-          <w:iCs/>
-        </w:rPr>
-        <w:t>Transforming</w:t>
-      </w:r>
-      <w:r>
-        <w:t xml:space="preserve"> </w:t>
-      </w:r>
-      <w:r>
-        <w:t>–</w:t>
-      </w:r>
-      <w:r>
-        <w:t xml:space="preserve"> </w:t>
-      </w:r>
-      <w:r>
-        <w:t xml:space="preserve">Datasets of hotels and restaurants nearest to each winery were built using the results from the Google API data extractions.  </w:t>
-      </w:r>
-    </w:p>
-    <w:p>
-      <w:r>
-        <w:rPr>
-          <w:i/>
-          <w:iCs/>
-        </w:rPr>
-        <w:t>Cleaning</w:t>
-      </w:r>
-      <w:r>
         <w:t xml:space="preserve"> – The file “thir</w:t>
       </w:r>
       <w:r>
@@ -461,11 +491,19 @@
         <w:t xml:space="preserve">The “region” </w:t>
       </w:r>
       <w:r>
-        <w:t>column often had city data instead of …</w:t>
+        <w:t xml:space="preserve">column often had city data instead of </w:t>
+      </w:r>
+      <w:proofErr w:type="gramStart"/>
+      <w:r>
+        <w:t>…</w:t>
       </w:r>
       <w:commentRangeStart w:id="0"/>
       <w:r>
-        <w:t>[MARTIN TO EDIT]</w:t>
+        <w:t>[</w:t>
+      </w:r>
+      <w:proofErr w:type="gramEnd"/>
+      <w:r>
+        <w:t>MARTIN TO EDIT]</w:t>
       </w:r>
       <w:commentRangeEnd w:id="0"/>
       <w:r>
@@ -490,12 +528,24 @@
       </w:r>
     </w:p>
     <w:p>
-      <w:r>
-        <w:t>[We need to decide if we are going to combine the datasets into one or leave them as three and link with keys]</w:t>
-      </w:r>
       <w:bookmarkStart w:id="1" w:name="_GoBack"/>
-      <w:bookmarkEnd w:id="1"/>
+      <w:r>
+        <w:t>The final databases from our project are:</w:t>
+      </w:r>
     </w:p>
+    <w:p>
+      <w:pPr>
+        <w:pStyle w:val="ListParagraph"/>
+        <w:numPr>
+          <w:ilvl w:val="0"/>
+          <w:numId w:val="1"/>
+        </w:numPr>
+      </w:pPr>
+      <w:r>
+        <w:t>all_wines.csv</w:t>
+      </w:r>
+    </w:p>
+    <w:bookmarkEnd w:id="1"/>
     <w:p/>
     <w:sectPr>
       <w:pgSz w:w="12240" w:h="15840"/>
@@ -556,6 +606,127 @@
 <w16cid:commentsIds xmlns:wpc="http://schemas.microsoft.com/office/word/2010/wordprocessingCanvas" xmlns:cx="http://schemas.microsoft.com/office/drawing/2014/chartex" xmlns:cx1="http://schemas.microsoft.com/office/drawing/2015/9/8/chartex" xmlns:cx2="http://schemas.microsoft.com/office/drawing/2015/10/21/chartex" xmlns:cx3="http://schemas.microsoft.com/office/drawing/2016/5/9/chartex" xmlns:cx4="http://schemas.microsoft.com/office/drawing/2016/5/10/chartex" xmlns:cx5="http://schemas.microsoft.com/office/drawing/2016/5/11/chartex" xmlns:cx6="http://schemas.microsoft.com/office/drawing/2016/5/12/chartex" xmlns:cx7="http://schemas.microsoft.com/office/drawing/2016/5/13/chartex" xmlns:cx8="http://schemas.microsoft.com/office/drawing/2016/5/14/chartex" xmlns:mc="http://schemas.openxmlformats.org/markup-compatibility/2006" xmlns:aink="http://schemas.microsoft.com/office/drawing/2016/ink" xmlns:am3d="http://schemas.microsoft.com/office/drawing/2017/model3d" xmlns:o="urn:schemas-microsoft-com:office:office" xmlns:r="http://schemas.openxmlformats.org/officeDocument/2006/relationships" xmlns:m="http://schemas.openxmlformats.org/officeDocument/2006/math" xmlns:v="urn:schemas-microsoft-com:vml" xmlns:wp14="http://schemas.microsoft.com/office/word/2010/wordprocessingDrawing" xmlns:wp="http://schemas.openxmlformats.org/drawingml/2006/wordprocessingDrawing" xmlns:w10="urn:schemas-microsoft-com:office:word" xmlns:w="http://schemas.openxmlformats.org/wordprocessingml/2006/main" xmlns:w14="http://schemas.microsoft.com/office/word/2010/wordml" xmlns:w15="http://schemas.microsoft.com/office/word/2012/wordml" xmlns:w16cid="http://schemas.microsoft.com/office/word/2016/wordml/cid" xmlns:w16se="http://schemas.microsoft.com/office/word/2015/wordml/symex" xmlns:wpg="http://schemas.microsoft.com/office/word/2010/wordprocessingGroup" xmlns:wpi="http://schemas.microsoft.com/office/word/2010/wordprocessingInk" xmlns:wne="http://schemas.microsoft.com/office/word/2006/wordml" xmlns:wps="http://schemas.microsoft.com/office/word/2010/wordprocessingShape" mc:Ignorable="w14 w15 w16se w16cid wp14">
   <w16cid:commentId w16cid:paraId="726DAD65" w16cid:durableId="220CE67E"/>
 </w16cid:commentsIds>
+</file>
+
+<file path=word/numbering.xml><?xml version="1.0" encoding="utf-8"?>
+<w:numbering xmlns:wpc="http://schemas.microsoft.com/office/word/2010/wordprocessingCanvas" xmlns:cx="http://schemas.microsoft.com/office/drawing/2014/chartex" xmlns:cx1="http://schemas.microsoft.com/office/drawing/2015/9/8/chartex" xmlns:cx2="http://schemas.microsoft.com/office/drawing/2015/10/21/chartex" xmlns:cx3="http://schemas.microsoft.com/office/drawing/2016/5/9/chartex" xmlns:cx4="http://schemas.microsoft.com/office/drawing/2016/5/10/chartex" xmlns:cx5="http://schemas.microsoft.com/office/drawing/2016/5/11/chartex" xmlns:cx6="http://schemas.microsoft.com/office/drawing/2016/5/12/chartex" xmlns:cx7="http://schemas.microsoft.com/office/drawing/2016/5/13/chartex" xmlns:cx8="http://schemas.microsoft.com/office/drawing/2016/5/14/chartex" xmlns:mc="http://schemas.openxmlformats.org/markup-compatibility/2006" xmlns:aink="http://schemas.microsoft.com/office/drawing/2016/ink" xmlns:am3d="http://schemas.microsoft.com/office/drawing/2017/model3d" xmlns:o="urn:schemas-microsoft-com:office:office" xmlns:r="http://schemas.openxmlformats.org/officeDocument/2006/relationships" xmlns:m="http://schemas.openxmlformats.org/officeDocument/2006/math" xmlns:v="urn:schemas-microsoft-com:vml" xmlns:wp14="http://schemas.microsoft.com/office/word/2010/wordprocessingDrawing" xmlns:wp="http://schemas.openxmlformats.org/drawingml/2006/wordprocessingDrawing" xmlns:w10="urn:schemas-microsoft-com:office:word" xmlns:w="http://schemas.openxmlformats.org/wordprocessingml/2006/main" xmlns:w14="http://schemas.microsoft.com/office/word/2010/wordml" xmlns:w15="http://schemas.microsoft.com/office/word/2012/wordml" xmlns:w16cid="http://schemas.microsoft.com/office/word/2016/wordml/cid" xmlns:w16se="http://schemas.microsoft.com/office/word/2015/wordml/symex" xmlns:wpg="http://schemas.microsoft.com/office/word/2010/wordprocessingGroup" xmlns:wpi="http://schemas.microsoft.com/office/word/2010/wordprocessingInk" xmlns:wne="http://schemas.microsoft.com/office/word/2006/wordml" xmlns:wps="http://schemas.microsoft.com/office/word/2010/wordprocessingShape" mc:Ignorable="w14 w15 w16se w16cid wp14">
+  <w:abstractNum w:abstractNumId="0" w15:restartNumberingAfterBreak="0">
+    <w:nsid w:val="7DB15513"/>
+    <w:multiLevelType w:val="hybridMultilevel"/>
+    <w:tmpl w:val="28B0405E"/>
+    <w:lvl w:ilvl="0" w:tplc="598E02C8">
+      <w:start w:val="1"/>
+      <w:numFmt w:val="bullet"/>
+      <w:lvlText w:val=""/>
+      <w:lvlJc w:val="left"/>
+      <w:pPr>
+        <w:ind w:left="720" w:hanging="360"/>
+      </w:pPr>
+      <w:rPr>
+        <w:rFonts w:ascii="Symbol" w:hAnsi="Symbol" w:hint="default"/>
+      </w:rPr>
+    </w:lvl>
+    <w:lvl w:ilvl="1" w:tplc="04090003" w:tentative="1">
+      <w:start w:val="1"/>
+      <w:numFmt w:val="bullet"/>
+      <w:lvlText w:val="o"/>
+      <w:lvlJc w:val="left"/>
+      <w:pPr>
+        <w:ind w:left="1440" w:hanging="360"/>
+      </w:pPr>
+      <w:rPr>
+        <w:rFonts w:ascii="Courier New" w:hAnsi="Courier New" w:cs="Courier New" w:hint="default"/>
+      </w:rPr>
+    </w:lvl>
+    <w:lvl w:ilvl="2" w:tplc="04090005" w:tentative="1">
+      <w:start w:val="1"/>
+      <w:numFmt w:val="bullet"/>
+      <w:lvlText w:val=""/>
+      <w:lvlJc w:val="left"/>
+      <w:pPr>
+        <w:ind w:left="2160" w:hanging="360"/>
+      </w:pPr>
+      <w:rPr>
+        <w:rFonts w:ascii="Wingdings" w:hAnsi="Wingdings" w:hint="default"/>
+      </w:rPr>
+    </w:lvl>
+    <w:lvl w:ilvl="3" w:tplc="04090001" w:tentative="1">
+      <w:start w:val="1"/>
+      <w:numFmt w:val="bullet"/>
+      <w:lvlText w:val=""/>
+      <w:lvlJc w:val="left"/>
+      <w:pPr>
+        <w:ind w:left="2880" w:hanging="360"/>
+      </w:pPr>
+      <w:rPr>
+        <w:rFonts w:ascii="Symbol" w:hAnsi="Symbol" w:hint="default"/>
+      </w:rPr>
+    </w:lvl>
+    <w:lvl w:ilvl="4" w:tplc="04090003" w:tentative="1">
+      <w:start w:val="1"/>
+      <w:numFmt w:val="bullet"/>
+      <w:lvlText w:val="o"/>
+      <w:lvlJc w:val="left"/>
+      <w:pPr>
+        <w:ind w:left="3600" w:hanging="360"/>
+      </w:pPr>
+      <w:rPr>
+        <w:rFonts w:ascii="Courier New" w:hAnsi="Courier New" w:cs="Courier New" w:hint="default"/>
+      </w:rPr>
+    </w:lvl>
+    <w:lvl w:ilvl="5" w:tplc="04090005" w:tentative="1">
+      <w:start w:val="1"/>
+      <w:numFmt w:val="bullet"/>
+      <w:lvlText w:val=""/>
+      <w:lvlJc w:val="left"/>
+      <w:pPr>
+        <w:ind w:left="4320" w:hanging="360"/>
+      </w:pPr>
+      <w:rPr>
+        <w:rFonts w:ascii="Wingdings" w:hAnsi="Wingdings" w:hint="default"/>
+      </w:rPr>
+    </w:lvl>
+    <w:lvl w:ilvl="6" w:tplc="04090001" w:tentative="1">
+      <w:start w:val="1"/>
+      <w:numFmt w:val="bullet"/>
+      <w:lvlText w:val=""/>
+      <w:lvlJc w:val="left"/>
+      <w:pPr>
+        <w:ind w:left="5040" w:hanging="360"/>
+      </w:pPr>
+      <w:rPr>
+        <w:rFonts w:ascii="Symbol" w:hAnsi="Symbol" w:hint="default"/>
+      </w:rPr>
+    </w:lvl>
+    <w:lvl w:ilvl="7" w:tplc="04090003" w:tentative="1">
+      <w:start w:val="1"/>
+      <w:numFmt w:val="bullet"/>
+      <w:lvlText w:val="o"/>
+      <w:lvlJc w:val="left"/>
+      <w:pPr>
+        <w:ind w:left="5760" w:hanging="360"/>
+      </w:pPr>
+      <w:rPr>
+        <w:rFonts w:ascii="Courier New" w:hAnsi="Courier New" w:cs="Courier New" w:hint="default"/>
+      </w:rPr>
+    </w:lvl>
+    <w:lvl w:ilvl="8" w:tplc="04090005" w:tentative="1">
+      <w:start w:val="1"/>
+      <w:numFmt w:val="bullet"/>
+      <w:lvlText w:val=""/>
+      <w:lvlJc w:val="left"/>
+      <w:pPr>
+        <w:ind w:left="6480" w:hanging="360"/>
+      </w:pPr>
+      <w:rPr>
+        <w:rFonts w:ascii="Wingdings" w:hAnsi="Wingdings" w:hint="default"/>
+      </w:rPr>
+    </w:lvl>
+  </w:abstractNum>
+  <w:num w:numId="1">
+    <w:abstractNumId w:val="0"/>
+  </w:num>
+</w:numbering>
 </file>
 
 <file path=word/people.xml><?xml version="1.0" encoding="utf-8"?>
@@ -1252,6 +1423,17 @@
       <w:szCs w:val="18"/>
     </w:rPr>
   </w:style>
+  <w:style w:type="paragraph" w:styleId="ListParagraph">
+    <w:name w:val="List Paragraph"/>
+    <w:basedOn w:val="Normal"/>
+    <w:uiPriority w:val="34"/>
+    <w:qFormat/>
+    <w:rsid w:val="000B2777"/>
+    <w:pPr>
+      <w:ind w:left="720"/>
+      <w:contextualSpacing/>
+    </w:pPr>
+  </w:style>
 </w:styles>
 </file>
 

</xml_diff>